<commit_message>
cleaned CSV files updated outputs
</commit_message>
<xml_diff>
--- a/inst/extdata/SeriousInjuryTutorial.docx
+++ b/inst/extdata/SeriousInjuryTutorial.docx
@@ -13,8 +13,6 @@
         </w:rPr>
       </w:pPr>
       <w:bookmarkStart w:id="0" w:name="Background"/>
-      <w:bookmarkStart w:id="1" w:name="_GoBack"/>
-      <w:bookmarkEnd w:id="1"/>
     </w:p>
     <w:p>
       <w:pPr>
@@ -749,7 +747,7 @@
           <w:u w:val="single"/>
         </w:rPr>
       </w:pPr>
-      <w:bookmarkStart w:id="2" w:name="Data"/>
+      <w:bookmarkStart w:id="1" w:name="Data"/>
       <w:r>
         <w:rPr>
           <w:rFonts w:ascii="Sanskrit Text" w:hAnsi="Sanskrit Text" w:cs="Sanskrit Text"/>
@@ -759,7 +757,7 @@
         </w:rPr>
         <w:t>Data &amp; Injury Narratives</w:t>
       </w:r>
-      <w:bookmarkEnd w:id="2"/>
+      <w:bookmarkEnd w:id="1"/>
     </w:p>
     <w:p>
       <w:pPr>
@@ -1438,7 +1436,6 @@
           <w:u w:val="single"/>
         </w:rPr>
       </w:pPr>
-      <w:bookmarkStart w:id="3" w:name="Covariates"/>
       <w:r>
         <w:rPr>
           <w:rFonts w:ascii="Sanskrit Text" w:hAnsi="Sanskrit Text" w:cs="Sanskrit Text"/>
@@ -1468,6 +1465,7 @@
           <w:u w:val="single"/>
         </w:rPr>
       </w:pPr>
+      <w:bookmarkStart w:id="2" w:name="Covariates"/>
       <w:r>
         <w:rPr>
           <w:rFonts w:ascii="Sanskrit Text" w:hAnsi="Sanskrit Text" w:cs="Sanskrit Text"/>
@@ -1477,151 +1475,153 @@
         </w:rPr>
         <w:t>Covariates</w:t>
       </w:r>
+      <w:bookmarkEnd w:id="2"/>
+    </w:p>
+    <w:p>
+      <w:pPr>
+        <w:spacing w:after="0"/>
+        <w:rPr>
+          <w:rFonts w:ascii="Sanskrit Text" w:hAnsi="Sanskrit Text" w:cs="Sanskrit Text"/>
+          <w:sz w:val="20"/>
+          <w:szCs w:val="20"/>
+        </w:rPr>
+      </w:pPr>
+      <w:r>
+        <w:rPr>
+          <w:rFonts w:ascii="Sanskrit Text" w:hAnsi="Sanskrit Text" w:cs="Sanskrit Text"/>
+          <w:sz w:val="20"/>
+          <w:szCs w:val="20"/>
+        </w:rPr>
+        <w:t xml:space="preserve">Covariates are derived from injury narratives with the function </w:t>
+      </w:r>
+      <w:proofErr w:type="gramStart"/>
+      <w:r>
+        <w:rPr>
+          <w:rFonts w:ascii="Sanskrit Text" w:hAnsi="Sanskrit Text" w:cs="Sanskrit Text"/>
+          <w:sz w:val="20"/>
+          <w:szCs w:val="20"/>
+        </w:rPr>
+        <w:t>‘</w:t>
+      </w:r>
+      <w:proofErr w:type="spellStart"/>
+      <w:r>
+        <w:rPr>
+          <w:rFonts w:ascii="Sanskrit Text" w:hAnsi="Sanskrit Text" w:cs="Sanskrit Text"/>
+          <w:sz w:val="20"/>
+          <w:szCs w:val="20"/>
+        </w:rPr>
+        <w:t>InjuryCovariates</w:t>
+      </w:r>
+      <w:proofErr w:type="spellEnd"/>
+      <w:r>
+        <w:rPr>
+          <w:rFonts w:ascii="Sanskrit Text" w:hAnsi="Sanskrit Text" w:cs="Sanskrit Text"/>
+          <w:sz w:val="20"/>
+          <w:szCs w:val="20"/>
+        </w:rPr>
+        <w:t>(</w:t>
+      </w:r>
+      <w:proofErr w:type="gramEnd"/>
+      <w:r>
+        <w:rPr>
+          <w:rFonts w:ascii="Sanskrit Text" w:hAnsi="Sanskrit Text" w:cs="Sanskrit Text"/>
+          <w:sz w:val="20"/>
+          <w:szCs w:val="20"/>
+        </w:rPr>
+        <w:t xml:space="preserve">)’. Code to define, maintain, and extract covariates from narratives is found in the R-script </w:t>
+      </w:r>
+      <w:proofErr w:type="spellStart"/>
+      <w:r>
+        <w:rPr>
+          <w:rFonts w:ascii="Sanskrit Text" w:hAnsi="Sanskrit Text" w:cs="Sanskrit Text"/>
+          <w:sz w:val="20"/>
+          <w:szCs w:val="20"/>
+        </w:rPr>
+        <w:t>InjuryCovariates.R</w:t>
+      </w:r>
+      <w:proofErr w:type="spellEnd"/>
+      <w:r>
+        <w:rPr>
+          <w:rFonts w:ascii="Sanskrit Text" w:hAnsi="Sanskrit Text" w:cs="Sanskrit Text"/>
+          <w:sz w:val="20"/>
+          <w:szCs w:val="20"/>
+        </w:rPr>
+        <w:t>. Covariates are defined below.</w:t>
+      </w:r>
+    </w:p>
+    <w:p>
+      <w:pPr>
+        <w:spacing w:after="0"/>
+        <w:rPr>
+          <w:rFonts w:ascii="Sanskrit Text" w:hAnsi="Sanskrit Text" w:cs="Sanskrit Text"/>
+          <w:sz w:val="20"/>
+          <w:szCs w:val="20"/>
+        </w:rPr>
+      </w:pPr>
+    </w:p>
+    <w:p>
+      <w:pPr>
+        <w:spacing w:after="0"/>
+        <w:rPr>
+          <w:rFonts w:ascii="Sanskrit Text" w:hAnsi="Sanskrit Text" w:cs="Sanskrit Text"/>
+          <w:sz w:val="20"/>
+          <w:szCs w:val="20"/>
+        </w:rPr>
+      </w:pPr>
+      <w:proofErr w:type="gramStart"/>
+      <w:r>
+        <w:rPr>
+          <w:rFonts w:ascii="Sanskrit Text" w:hAnsi="Sanskrit Text" w:cs="Sanskrit Text"/>
+          <w:b/>
+          <w:sz w:val="20"/>
+          <w:szCs w:val="20"/>
+        </w:rPr>
+        <w:t>a</w:t>
+      </w:r>
+      <w:r>
+        <w:rPr>
+          <w:rFonts w:ascii="Sanskrit Text" w:hAnsi="Sanskrit Text" w:cs="Sanskrit Text"/>
+          <w:b/>
+          <w:sz w:val="20"/>
+          <w:szCs w:val="20"/>
+        </w:rPr>
+        <w:t>nchored</w:t>
+      </w:r>
+      <w:proofErr w:type="gramEnd"/>
+      <w:r>
+        <w:rPr>
+          <w:rFonts w:ascii="Sanskrit Text" w:hAnsi="Sanskrit Text" w:cs="Sanskrit Text"/>
+          <w:sz w:val="20"/>
+          <w:szCs w:val="20"/>
+        </w:rPr>
+        <w:t xml:space="preserve"> - e</w:t>
+      </w:r>
+      <w:r>
+        <w:rPr>
+          <w:rFonts w:ascii="Sanskrit Text" w:hAnsi="Sanskrit Text" w:cs="Sanskrit Text"/>
+          <w:sz w:val="20"/>
+          <w:szCs w:val="20"/>
+        </w:rPr>
+        <w:t>vidence a whale was anchored or immobilized by entangling material or gear. Narrative mentions inability to dive or swim</w:t>
+      </w:r>
+      <w:r>
+        <w:rPr>
+          <w:rFonts w:ascii="Sanskrit Text" w:hAnsi="Sanskrit Text" w:cs="Sanskrit Text"/>
+          <w:sz w:val="20"/>
+          <w:szCs w:val="20"/>
+        </w:rPr>
+        <w:t>, may refer</w:t>
+      </w:r>
+      <w:r>
+        <w:rPr>
+          <w:rFonts w:ascii="Sanskrit Text" w:hAnsi="Sanskrit Text" w:cs="Sanskrit Text"/>
+          <w:sz w:val="20"/>
+          <w:szCs w:val="20"/>
+        </w:rPr>
+        <w:t xml:space="preserve"> to a heavily-weighted whale with multiple pots/traps impeding normal movement.</w:t>
+      </w:r>
+      <w:bookmarkStart w:id="3" w:name="_GoBack"/>
       <w:bookmarkEnd w:id="3"/>
-    </w:p>
-    <w:p>
-      <w:pPr>
-        <w:spacing w:after="0"/>
-        <w:rPr>
-          <w:rFonts w:ascii="Sanskrit Text" w:hAnsi="Sanskrit Text" w:cs="Sanskrit Text"/>
-          <w:sz w:val="20"/>
-          <w:szCs w:val="20"/>
-        </w:rPr>
-      </w:pPr>
-      <w:r>
-        <w:rPr>
-          <w:rFonts w:ascii="Sanskrit Text" w:hAnsi="Sanskrit Text" w:cs="Sanskrit Text"/>
-          <w:sz w:val="20"/>
-          <w:szCs w:val="20"/>
-        </w:rPr>
-        <w:t xml:space="preserve">Covariates are derived from injury narratives with the function </w:t>
-      </w:r>
-      <w:proofErr w:type="gramStart"/>
-      <w:r>
-        <w:rPr>
-          <w:rFonts w:ascii="Sanskrit Text" w:hAnsi="Sanskrit Text" w:cs="Sanskrit Text"/>
-          <w:sz w:val="20"/>
-          <w:szCs w:val="20"/>
-        </w:rPr>
-        <w:t>‘</w:t>
-      </w:r>
-      <w:proofErr w:type="spellStart"/>
-      <w:r>
-        <w:rPr>
-          <w:rFonts w:ascii="Sanskrit Text" w:hAnsi="Sanskrit Text" w:cs="Sanskrit Text"/>
-          <w:sz w:val="20"/>
-          <w:szCs w:val="20"/>
-        </w:rPr>
-        <w:t>InjuryCovariates</w:t>
-      </w:r>
-      <w:proofErr w:type="spellEnd"/>
-      <w:r>
-        <w:rPr>
-          <w:rFonts w:ascii="Sanskrit Text" w:hAnsi="Sanskrit Text" w:cs="Sanskrit Text"/>
-          <w:sz w:val="20"/>
-          <w:szCs w:val="20"/>
-        </w:rPr>
-        <w:t>(</w:t>
-      </w:r>
-      <w:proofErr w:type="gramEnd"/>
-      <w:r>
-        <w:rPr>
-          <w:rFonts w:ascii="Sanskrit Text" w:hAnsi="Sanskrit Text" w:cs="Sanskrit Text"/>
-          <w:sz w:val="20"/>
-          <w:szCs w:val="20"/>
-        </w:rPr>
-        <w:t xml:space="preserve">)’. Code to define, maintain, and extract covariates from narratives is found in the R-script </w:t>
-      </w:r>
-      <w:proofErr w:type="spellStart"/>
-      <w:r>
-        <w:rPr>
-          <w:rFonts w:ascii="Sanskrit Text" w:hAnsi="Sanskrit Text" w:cs="Sanskrit Text"/>
-          <w:sz w:val="20"/>
-          <w:szCs w:val="20"/>
-        </w:rPr>
-        <w:t>InjuryCovariates.R</w:t>
-      </w:r>
-      <w:proofErr w:type="spellEnd"/>
-      <w:r>
-        <w:rPr>
-          <w:rFonts w:ascii="Sanskrit Text" w:hAnsi="Sanskrit Text" w:cs="Sanskrit Text"/>
-          <w:sz w:val="20"/>
-          <w:szCs w:val="20"/>
-        </w:rPr>
-        <w:t>. Covariates are defined below.</w:t>
-      </w:r>
-    </w:p>
-    <w:p>
-      <w:pPr>
-        <w:spacing w:after="0"/>
-        <w:rPr>
-          <w:rFonts w:ascii="Sanskrit Text" w:hAnsi="Sanskrit Text" w:cs="Sanskrit Text"/>
-          <w:sz w:val="20"/>
-          <w:szCs w:val="20"/>
-        </w:rPr>
-      </w:pPr>
-    </w:p>
-    <w:p>
-      <w:pPr>
-        <w:spacing w:after="0"/>
-        <w:rPr>
-          <w:rFonts w:ascii="Sanskrit Text" w:hAnsi="Sanskrit Text" w:cs="Sanskrit Text"/>
-          <w:sz w:val="20"/>
-          <w:szCs w:val="20"/>
-        </w:rPr>
-      </w:pPr>
-      <w:proofErr w:type="gramStart"/>
-      <w:r>
-        <w:rPr>
-          <w:rFonts w:ascii="Sanskrit Text" w:hAnsi="Sanskrit Text" w:cs="Sanskrit Text"/>
-          <w:b/>
-          <w:sz w:val="20"/>
-          <w:szCs w:val="20"/>
-        </w:rPr>
-        <w:t>a</w:t>
-      </w:r>
-      <w:r>
-        <w:rPr>
-          <w:rFonts w:ascii="Sanskrit Text" w:hAnsi="Sanskrit Text" w:cs="Sanskrit Text"/>
-          <w:b/>
-          <w:sz w:val="20"/>
-          <w:szCs w:val="20"/>
-        </w:rPr>
-        <w:t>nchored</w:t>
-      </w:r>
-      <w:proofErr w:type="gramEnd"/>
-      <w:r>
-        <w:rPr>
-          <w:rFonts w:ascii="Sanskrit Text" w:hAnsi="Sanskrit Text" w:cs="Sanskrit Text"/>
-          <w:sz w:val="20"/>
-          <w:szCs w:val="20"/>
-        </w:rPr>
-        <w:t xml:space="preserve"> - e</w:t>
-      </w:r>
-      <w:r>
-        <w:rPr>
-          <w:rFonts w:ascii="Sanskrit Text" w:hAnsi="Sanskrit Text" w:cs="Sanskrit Text"/>
-          <w:sz w:val="20"/>
-          <w:szCs w:val="20"/>
-        </w:rPr>
-        <w:t>vidence a whale was anchored or immobilized by entangling material or gear. Narrative mentions inability to dive or swim</w:t>
-      </w:r>
-      <w:r>
-        <w:rPr>
-          <w:rFonts w:ascii="Sanskrit Text" w:hAnsi="Sanskrit Text" w:cs="Sanskrit Text"/>
-          <w:sz w:val="20"/>
-          <w:szCs w:val="20"/>
-        </w:rPr>
-        <w:t>, may refer</w:t>
-      </w:r>
-      <w:r>
-        <w:rPr>
-          <w:rFonts w:ascii="Sanskrit Text" w:hAnsi="Sanskrit Text" w:cs="Sanskrit Text"/>
-          <w:sz w:val="20"/>
-          <w:szCs w:val="20"/>
-        </w:rPr>
-        <w:t xml:space="preserve"> to a heavily-weighted whale with multiple pots/traps impeding normal movement.</w:t>
-      </w:r>
     </w:p>
     <w:p>
       <w:pPr>
@@ -7017,12 +7017,8 @@
       </w:pPr>
     </w:p>
     <w:sectPr>
-      <w:headerReference w:type="even" r:id="rId12"/>
-      <w:headerReference w:type="default" r:id="rId13"/>
-      <w:footerReference w:type="even" r:id="rId14"/>
-      <w:footerReference w:type="default" r:id="rId15"/>
-      <w:headerReference w:type="first" r:id="rId16"/>
-      <w:footerReference w:type="first" r:id="rId17"/>
+      <w:headerReference w:type="default" r:id="rId12"/>
+      <w:footerReference w:type="default" r:id="rId13"/>
       <w:pgSz w:w="12240" w:h="15840"/>
       <w:pgMar w:top="1440" w:right="1440" w:bottom="1440" w:left="1440" w:header="720" w:footer="720" w:gutter="0"/>
       <w:cols w:space="720"/>
@@ -7058,16 +7054,6 @@
 </file>
 
 <file path=word/footer1.xml><?xml version="1.0" encoding="utf-8"?>
-<w:ftr xmlns:wpc="http://schemas.microsoft.com/office/word/2010/wordprocessingCanvas" xmlns:cx="http://schemas.microsoft.com/office/drawing/2014/chartex" xmlns:cx1="http://schemas.microsoft.com/office/drawing/2015/9/8/chartex" xmlns:mc="http://schemas.openxmlformats.org/markup-compatibility/2006" xmlns:o="urn:schemas-microsoft-com:office:office" xmlns:r="http://schemas.openxmlformats.org/officeDocument/2006/relationships" xmlns:m="http://schemas.openxmlformats.org/officeDocument/2006/math" xmlns:v="urn:schemas-microsoft-com:vml" xmlns:wp14="http://schemas.microsoft.com/office/word/2010/wordprocessingDrawing" xmlns:wp="http://schemas.openxmlformats.org/drawingml/2006/wordprocessingDrawing" xmlns:w10="urn:schemas-microsoft-com:office:word" xmlns:w="http://schemas.openxmlformats.org/wordprocessingml/2006/main" xmlns:w14="http://schemas.microsoft.com/office/word/2010/wordml" xmlns:w15="http://schemas.microsoft.com/office/word/2012/wordml" xmlns:w16se="http://schemas.microsoft.com/office/word/2015/wordml/symex" xmlns:wpg="http://schemas.microsoft.com/office/word/2010/wordprocessingGroup" xmlns:wpi="http://schemas.microsoft.com/office/word/2010/wordprocessingInk" xmlns:wne="http://schemas.microsoft.com/office/word/2006/wordml" xmlns:wps="http://schemas.microsoft.com/office/word/2010/wordprocessingShape" mc:Ignorable="w14 w15 w16se wp14">
-  <w:p>
-    <w:pPr>
-      <w:pStyle w:val="Footer"/>
-    </w:pPr>
-  </w:p>
-</w:ftr>
-</file>
-
-<file path=word/footer2.xml><?xml version="1.0" encoding="utf-8"?>
 <w:ftr xmlns:wpc="http://schemas.microsoft.com/office/word/2010/wordprocessingCanvas" xmlns:cx="http://schemas.microsoft.com/office/drawing/2014/chartex" xmlns:cx1="http://schemas.microsoft.com/office/drawing/2015/9/8/chartex" xmlns:mc="http://schemas.openxmlformats.org/markup-compatibility/2006" xmlns:o="urn:schemas-microsoft-com:office:office" xmlns:r="http://schemas.openxmlformats.org/officeDocument/2006/relationships" xmlns:m="http://schemas.openxmlformats.org/officeDocument/2006/math" xmlns:v="urn:schemas-microsoft-com:vml" xmlns:wp14="http://schemas.microsoft.com/office/word/2010/wordprocessingDrawing" xmlns:wp="http://schemas.openxmlformats.org/drawingml/2006/wordprocessingDrawing" xmlns:w10="urn:schemas-microsoft-com:office:word" xmlns:w="http://schemas.openxmlformats.org/wordprocessingml/2006/main" xmlns:w14="http://schemas.microsoft.com/office/word/2010/wordml" xmlns:w15="http://schemas.microsoft.com/office/word/2012/wordml" xmlns:w16se="http://schemas.microsoft.com/office/word/2015/wordml/symex" xmlns:wpg="http://schemas.microsoft.com/office/word/2010/wordprocessingGroup" xmlns:wpi="http://schemas.microsoft.com/office/word/2010/wordprocessingInk" xmlns:wne="http://schemas.microsoft.com/office/word/2006/wordml" xmlns:wps="http://schemas.microsoft.com/office/word/2010/wordprocessingShape" mc:Ignorable="w14 w15 w16se wp14">
   <w:p>
     <w:pPr>
@@ -7114,7 +7100,7 @@
                         <a14:useLocalDpi xmlns:a14="http://schemas.microsoft.com/office/drawing/2010/main" val="0"/>
                       </a:ext>
                       <a:ext uri="{837473B0-CC2E-450A-ABE3-18F120FF3D39}">
-                        <a1611:picAttrSrcUrl xmlns="" xmlns:cx2="http://schemas.microsoft.com/office/drawing/2015/10/21/chartex" xmlns:cx3="http://schemas.microsoft.com/office/drawing/2016/5/9/chartex" xmlns:cx4="http://schemas.microsoft.com/office/drawing/2016/5/10/chartex" xmlns:cx5="http://schemas.microsoft.com/office/drawing/2016/5/11/chartex" xmlns:cx6="http://schemas.microsoft.com/office/drawing/2016/5/12/chartex" xmlns:cx7="http://schemas.microsoft.com/office/drawing/2016/5/13/chartex" xmlns:cx8="http://schemas.microsoft.com/office/drawing/2016/5/14/chartex" xmlns:aink="http://schemas.microsoft.com/office/drawing/2016/ink" xmlns:am3d="http://schemas.microsoft.com/office/drawing/2017/model3d" xmlns:o="urn:schemas-microsoft-com:office:office" xmlns:v="urn:schemas-microsoft-com:vml" xmlns:w10="urn:schemas-microsoft-com:office:word" xmlns:w="http://schemas.openxmlformats.org/wordprocessingml/2006/main" xmlns:w16cex="http://schemas.microsoft.com/office/word/2018/wordml/cex" xmlns:w16cid="http://schemas.microsoft.com/office/word/2016/wordml/cid" xmlns:w16="http://schemas.microsoft.com/office/word/2018/wordml" xmlns:w16sdtdh="http://schemas.microsoft.com/office/word/2020/wordml/sdtdatahash" xmlns:a1611="http://schemas.microsoft.com/office/drawing/2016/11/main" r:id="rId2"/>
+                        <a1611:picAttrSrcUrl xmlns:a1611="http://schemas.microsoft.com/office/drawing/2016/11/main" xmlns:w16sdtdh="http://schemas.microsoft.com/office/word/2020/wordml/sdtdatahash" xmlns:w16="http://schemas.microsoft.com/office/word/2018/wordml" xmlns:w16cid="http://schemas.microsoft.com/office/word/2016/wordml/cid" xmlns:w16cex="http://schemas.microsoft.com/office/word/2018/wordml/cex" xmlns:w="http://schemas.openxmlformats.org/wordprocessingml/2006/main" xmlns:w10="urn:schemas-microsoft-com:office:word" xmlns:v="urn:schemas-microsoft-com:vml" xmlns:o="urn:schemas-microsoft-com:office:office" xmlns:am3d="http://schemas.microsoft.com/office/drawing/2017/model3d" xmlns:aink="http://schemas.microsoft.com/office/drawing/2016/ink" xmlns:cx8="http://schemas.microsoft.com/office/drawing/2016/5/14/chartex" xmlns:cx7="http://schemas.microsoft.com/office/drawing/2016/5/13/chartex" xmlns:cx6="http://schemas.microsoft.com/office/drawing/2016/5/12/chartex" xmlns:cx5="http://schemas.microsoft.com/office/drawing/2016/5/11/chartex" xmlns:cx4="http://schemas.microsoft.com/office/drawing/2016/5/10/chartex" xmlns:cx3="http://schemas.microsoft.com/office/drawing/2016/5/9/chartex" xmlns:cx2="http://schemas.microsoft.com/office/drawing/2015/10/21/chartex" xmlns="" r:id="rId2"/>
                       </a:ext>
                     </a:extLst>
                   </a:blip>
@@ -7363,16 +7349,6 @@
 </w:ftr>
 </file>
 
-<file path=word/footer3.xml><?xml version="1.0" encoding="utf-8"?>
-<w:ftr xmlns:wpc="http://schemas.microsoft.com/office/word/2010/wordprocessingCanvas" xmlns:cx="http://schemas.microsoft.com/office/drawing/2014/chartex" xmlns:cx1="http://schemas.microsoft.com/office/drawing/2015/9/8/chartex" xmlns:mc="http://schemas.openxmlformats.org/markup-compatibility/2006" xmlns:o="urn:schemas-microsoft-com:office:office" xmlns:r="http://schemas.openxmlformats.org/officeDocument/2006/relationships" xmlns:m="http://schemas.openxmlformats.org/officeDocument/2006/math" xmlns:v="urn:schemas-microsoft-com:vml" xmlns:wp14="http://schemas.microsoft.com/office/word/2010/wordprocessingDrawing" xmlns:wp="http://schemas.openxmlformats.org/drawingml/2006/wordprocessingDrawing" xmlns:w10="urn:schemas-microsoft-com:office:word" xmlns:w="http://schemas.openxmlformats.org/wordprocessingml/2006/main" xmlns:w14="http://schemas.microsoft.com/office/word/2010/wordml" xmlns:w15="http://schemas.microsoft.com/office/word/2012/wordml" xmlns:w16se="http://schemas.microsoft.com/office/word/2015/wordml/symex" xmlns:wpg="http://schemas.microsoft.com/office/word/2010/wordprocessingGroup" xmlns:wpi="http://schemas.microsoft.com/office/word/2010/wordprocessingInk" xmlns:wne="http://schemas.microsoft.com/office/word/2006/wordml" xmlns:wps="http://schemas.microsoft.com/office/word/2010/wordprocessingShape" mc:Ignorable="w14 w15 w16se wp14">
-  <w:p>
-    <w:pPr>
-      <w:pStyle w:val="Footer"/>
-    </w:pPr>
-  </w:p>
-</w:ftr>
-</file>
-
 <file path=word/footnotes.xml><?xml version="1.0" encoding="utf-8"?>
 <w:footnotes xmlns:wpc="http://schemas.microsoft.com/office/word/2010/wordprocessingCanvas" xmlns:cx="http://schemas.microsoft.com/office/drawing/2014/chartex" xmlns:cx1="http://schemas.microsoft.com/office/drawing/2015/9/8/chartex" xmlns:mc="http://schemas.openxmlformats.org/markup-compatibility/2006" xmlns:o="urn:schemas-microsoft-com:office:office" xmlns:r="http://schemas.openxmlformats.org/officeDocument/2006/relationships" xmlns:m="http://schemas.openxmlformats.org/officeDocument/2006/math" xmlns:v="urn:schemas-microsoft-com:vml" xmlns:wp14="http://schemas.microsoft.com/office/word/2010/wordprocessingDrawing" xmlns:wp="http://schemas.openxmlformats.org/drawingml/2006/wordprocessingDrawing" xmlns:w10="urn:schemas-microsoft-com:office:word" xmlns:w="http://schemas.openxmlformats.org/wordprocessingml/2006/main" xmlns:w14="http://schemas.microsoft.com/office/word/2010/wordml" xmlns:w15="http://schemas.microsoft.com/office/word/2012/wordml" xmlns:w16se="http://schemas.microsoft.com/office/word/2015/wordml/symex" xmlns:wpg="http://schemas.microsoft.com/office/word/2010/wordprocessingGroup" xmlns:wpi="http://schemas.microsoft.com/office/word/2010/wordprocessingInk" xmlns:wne="http://schemas.microsoft.com/office/word/2006/wordml" xmlns:wps="http://schemas.microsoft.com/office/word/2010/wordprocessingShape" mc:Ignorable="w14 w15 w16se wp14">
   <w:footnote w:type="separator" w:id="-1">
@@ -7399,16 +7375,6 @@
 </file>
 
 <file path=word/header1.xml><?xml version="1.0" encoding="utf-8"?>
-<w:hdr xmlns:wpc="http://schemas.microsoft.com/office/word/2010/wordprocessingCanvas" xmlns:cx="http://schemas.microsoft.com/office/drawing/2014/chartex" xmlns:cx1="http://schemas.microsoft.com/office/drawing/2015/9/8/chartex" xmlns:mc="http://schemas.openxmlformats.org/markup-compatibility/2006" xmlns:o="urn:schemas-microsoft-com:office:office" xmlns:r="http://schemas.openxmlformats.org/officeDocument/2006/relationships" xmlns:m="http://schemas.openxmlformats.org/officeDocument/2006/math" xmlns:v="urn:schemas-microsoft-com:vml" xmlns:wp14="http://schemas.microsoft.com/office/word/2010/wordprocessingDrawing" xmlns:wp="http://schemas.openxmlformats.org/drawingml/2006/wordprocessingDrawing" xmlns:w10="urn:schemas-microsoft-com:office:word" xmlns:w="http://schemas.openxmlformats.org/wordprocessingml/2006/main" xmlns:w14="http://schemas.microsoft.com/office/word/2010/wordml" xmlns:w15="http://schemas.microsoft.com/office/word/2012/wordml" xmlns:w16se="http://schemas.microsoft.com/office/word/2015/wordml/symex" xmlns:wpg="http://schemas.microsoft.com/office/word/2010/wordprocessingGroup" xmlns:wpi="http://schemas.microsoft.com/office/word/2010/wordprocessingInk" xmlns:wne="http://schemas.microsoft.com/office/word/2006/wordml" xmlns:wps="http://schemas.microsoft.com/office/word/2010/wordprocessingShape" mc:Ignorable="w14 w15 w16se wp14">
-  <w:p>
-    <w:pPr>
-      <w:pStyle w:val="Header"/>
-    </w:pPr>
-  </w:p>
-</w:hdr>
-</file>
-
-<file path=word/header2.xml><?xml version="1.0" encoding="utf-8"?>
 <w:hdr xmlns:wpc="http://schemas.microsoft.com/office/word/2010/wordprocessingCanvas" xmlns:cx="http://schemas.microsoft.com/office/drawing/2014/chartex" xmlns:cx1="http://schemas.microsoft.com/office/drawing/2015/9/8/chartex" xmlns:mc="http://schemas.openxmlformats.org/markup-compatibility/2006" xmlns:o="urn:schemas-microsoft-com:office:office" xmlns:r="http://schemas.openxmlformats.org/officeDocument/2006/relationships" xmlns:m="http://schemas.openxmlformats.org/officeDocument/2006/math" xmlns:v="urn:schemas-microsoft-com:vml" xmlns:wp14="http://schemas.microsoft.com/office/word/2010/wordprocessingDrawing" xmlns:wp="http://schemas.openxmlformats.org/drawingml/2006/wordprocessingDrawing" xmlns:w10="urn:schemas-microsoft-com:office:word" xmlns:w="http://schemas.openxmlformats.org/wordprocessingml/2006/main" xmlns:w14="http://schemas.microsoft.com/office/word/2010/wordml" xmlns:w15="http://schemas.microsoft.com/office/word/2012/wordml" xmlns:w16se="http://schemas.microsoft.com/office/word/2015/wordml/symex" xmlns:wpg="http://schemas.microsoft.com/office/word/2010/wordprocessingGroup" xmlns:wpi="http://schemas.microsoft.com/office/word/2010/wordprocessingInk" xmlns:wne="http://schemas.microsoft.com/office/word/2006/wordml" xmlns:wps="http://schemas.microsoft.com/office/word/2010/wordprocessingShape" mc:Ignorable="w14 w15 w16se wp14">
   <w:p>
     <w:pPr>
@@ -7455,7 +7421,7 @@
                         <a14:useLocalDpi xmlns:a14="http://schemas.microsoft.com/office/drawing/2010/main" val="0"/>
                       </a:ext>
                       <a:ext uri="{837473B0-CC2E-450A-ABE3-18F120FF3D39}">
-                        <a1611:picAttrSrcUrl xmlns="" xmlns:cx2="http://schemas.microsoft.com/office/drawing/2015/10/21/chartex" xmlns:cx3="http://schemas.microsoft.com/office/drawing/2016/5/9/chartex" xmlns:cx4="http://schemas.microsoft.com/office/drawing/2016/5/10/chartex" xmlns:cx5="http://schemas.microsoft.com/office/drawing/2016/5/11/chartex" xmlns:cx6="http://schemas.microsoft.com/office/drawing/2016/5/12/chartex" xmlns:cx7="http://schemas.microsoft.com/office/drawing/2016/5/13/chartex" xmlns:cx8="http://schemas.microsoft.com/office/drawing/2016/5/14/chartex" xmlns:aink="http://schemas.microsoft.com/office/drawing/2016/ink" xmlns:am3d="http://schemas.microsoft.com/office/drawing/2017/model3d" xmlns:o="urn:schemas-microsoft-com:office:office" xmlns:v="urn:schemas-microsoft-com:vml" xmlns:w10="urn:schemas-microsoft-com:office:word" xmlns:w="http://schemas.openxmlformats.org/wordprocessingml/2006/main" xmlns:w16cex="http://schemas.microsoft.com/office/word/2018/wordml/cex" xmlns:w16cid="http://schemas.microsoft.com/office/word/2016/wordml/cid" xmlns:w16="http://schemas.microsoft.com/office/word/2018/wordml" xmlns:w16sdtdh="http://schemas.microsoft.com/office/word/2020/wordml/sdtdatahash" xmlns:a1611="http://schemas.microsoft.com/office/drawing/2016/11/main" r:id="rId2"/>
+                        <a1611:picAttrSrcUrl xmlns:a1611="http://schemas.microsoft.com/office/drawing/2016/11/main" xmlns:w16sdtdh="http://schemas.microsoft.com/office/word/2020/wordml/sdtdatahash" xmlns:w16="http://schemas.microsoft.com/office/word/2018/wordml" xmlns:w16cid="http://schemas.microsoft.com/office/word/2016/wordml/cid" xmlns:w16cex="http://schemas.microsoft.com/office/word/2018/wordml/cex" xmlns:w="http://schemas.openxmlformats.org/wordprocessingml/2006/main" xmlns:w10="urn:schemas-microsoft-com:office:word" xmlns:v="urn:schemas-microsoft-com:vml" xmlns:o="urn:schemas-microsoft-com:office:office" xmlns:am3d="http://schemas.microsoft.com/office/drawing/2017/model3d" xmlns:aink="http://schemas.microsoft.com/office/drawing/2016/ink" xmlns:cx8="http://schemas.microsoft.com/office/drawing/2016/5/14/chartex" xmlns:cx7="http://schemas.microsoft.com/office/drawing/2016/5/13/chartex" xmlns:cx6="http://schemas.microsoft.com/office/drawing/2016/5/12/chartex" xmlns:cx5="http://schemas.microsoft.com/office/drawing/2016/5/11/chartex" xmlns:cx4="http://schemas.microsoft.com/office/drawing/2016/5/10/chartex" xmlns:cx3="http://schemas.microsoft.com/office/drawing/2016/5/9/chartex" xmlns:cx2="http://schemas.microsoft.com/office/drawing/2015/10/21/chartex" xmlns="" r:id="rId2"/>
                       </a:ext>
                     </a:extLst>
                   </a:blip>
@@ -7696,16 +7662,6 @@
       </w:r>
     </w:hyperlink>
   </w:p>
-  <w:p>
-    <w:pPr>
-      <w:pStyle w:val="Header"/>
-    </w:pPr>
-  </w:p>
-</w:hdr>
-</file>
-
-<file path=word/header3.xml><?xml version="1.0" encoding="utf-8"?>
-<w:hdr xmlns:wpc="http://schemas.microsoft.com/office/word/2010/wordprocessingCanvas" xmlns:cx="http://schemas.microsoft.com/office/drawing/2014/chartex" xmlns:cx1="http://schemas.microsoft.com/office/drawing/2015/9/8/chartex" xmlns:mc="http://schemas.openxmlformats.org/markup-compatibility/2006" xmlns:o="urn:schemas-microsoft-com:office:office" xmlns:r="http://schemas.openxmlformats.org/officeDocument/2006/relationships" xmlns:m="http://schemas.openxmlformats.org/officeDocument/2006/math" xmlns:v="urn:schemas-microsoft-com:vml" xmlns:wp14="http://schemas.microsoft.com/office/word/2010/wordprocessingDrawing" xmlns:wp="http://schemas.openxmlformats.org/drawingml/2006/wordprocessingDrawing" xmlns:w10="urn:schemas-microsoft-com:office:word" xmlns:w="http://schemas.openxmlformats.org/wordprocessingml/2006/main" xmlns:w14="http://schemas.microsoft.com/office/word/2010/wordml" xmlns:w15="http://schemas.microsoft.com/office/word/2012/wordml" xmlns:w16se="http://schemas.microsoft.com/office/word/2015/wordml/symex" xmlns:wpg="http://schemas.microsoft.com/office/word/2010/wordprocessingGroup" xmlns:wpi="http://schemas.microsoft.com/office/word/2010/wordprocessingInk" xmlns:wne="http://schemas.microsoft.com/office/word/2006/wordml" xmlns:wps="http://schemas.microsoft.com/office/word/2010/wordprocessingShape" mc:Ignorable="w14 w15 w16se wp14">
   <w:p>
     <w:pPr>
       <w:pStyle w:val="Header"/>
@@ -8809,7 +8765,7 @@
 </file>
 
 <file path=customXml/itemProps1.xml><?xml version="1.0" encoding="utf-8"?>
-<ds:datastoreItem xmlns:ds="http://schemas.openxmlformats.org/officeDocument/2006/customXml" ds:itemID="{C1AA45A6-8104-451E-BEA0-43B99B0E6D78}">
+<ds:datastoreItem xmlns:ds="http://schemas.openxmlformats.org/officeDocument/2006/customXml" ds:itemID="{772F2A3D-6A6B-43D0-9B98-996D01843F47}">
   <ds:schemaRefs>
     <ds:schemaRef ds:uri="http://schemas.openxmlformats.org/officeDocument/2006/bibliography"/>
   </ds:schemaRefs>

</xml_diff>